<commit_message>
feat: Update Lab Instructions
</commit_message>
<xml_diff>
--- a/Fall-2019/Labs/C-Workshop-S1.docx
+++ b/Fall-2019/Labs/C-Workshop-S1.docx
@@ -19,6 +19,148 @@
       </w:pPr>
       <w:r>
         <w:rPr>
+          <w:noProof/>
+          <w:sz w:val="18"/>
+          <w:szCs w:val="18"/>
+          <w:rtl/>
+          <w:lang w:bidi="fa-IR"/>
+        </w:rPr>
+        <w:drawing>
+          <wp:anchor distT="0" distB="0" distL="114300" distR="114300" simplePos="0" relativeHeight="251661312" behindDoc="0" locked="0" layoutInCell="1" allowOverlap="1" wp14:anchorId="28DB89B2" wp14:editId="140CC97F">
+            <wp:simplePos x="0" y="0"/>
+            <wp:positionH relativeFrom="margin">
+              <wp:align>left</wp:align>
+            </wp:positionH>
+            <wp:positionV relativeFrom="paragraph">
+              <wp:posOffset>9525</wp:posOffset>
+            </wp:positionV>
+            <wp:extent cx="745490" cy="745490"/>
+            <wp:effectExtent l="0" t="0" r="0" b="0"/>
+            <wp:wrapSquare wrapText="bothSides"/>
+            <wp:docPr id="3" name="Picture 15" descr="C:\Users\slice\AppData\Local\Microsoft\Windows\INetCache\Content.Word\aut.png"/>
+            <wp:cNvGraphicFramePr>
+              <a:graphicFrameLocks xmlns:a="http://schemas.openxmlformats.org/drawingml/2006/main" noChangeAspect="1"/>
+            </wp:cNvGraphicFramePr>
+            <a:graphic xmlns:a="http://schemas.openxmlformats.org/drawingml/2006/main">
+              <a:graphicData uri="http://schemas.openxmlformats.org/drawingml/2006/picture">
+                <pic:pic xmlns:pic="http://schemas.openxmlformats.org/drawingml/2006/picture">
+                  <pic:nvPicPr>
+                    <pic:cNvPr id="0" name="Picture 15" descr="C:\Users\slice\AppData\Local\Microsoft\Windows\INetCache\Content.Word\aut.png"/>
+                    <pic:cNvPicPr>
+                      <a:picLocks noChangeAspect="1" noChangeArrowheads="1"/>
+                    </pic:cNvPicPr>
+                  </pic:nvPicPr>
+                  <pic:blipFill>
+                    <a:blip r:embed="rId8" cstate="print">
+                      <a:extLst>
+                        <a:ext uri="{28A0092B-C50C-407E-A947-70E740481C1C}">
+                          <a14:useLocalDpi xmlns:a14="http://schemas.microsoft.com/office/drawing/2010/main" val="0"/>
+                        </a:ext>
+                      </a:extLst>
+                    </a:blip>
+                    <a:srcRect/>
+                    <a:stretch>
+                      <a:fillRect/>
+                    </a:stretch>
+                  </pic:blipFill>
+                  <pic:spPr bwMode="auto">
+                    <a:xfrm>
+                      <a:off x="0" y="0"/>
+                      <a:ext cx="745490" cy="745490"/>
+                    </a:xfrm>
+                    <a:prstGeom prst="rect">
+                      <a:avLst/>
+                    </a:prstGeom>
+                    <a:noFill/>
+                    <a:ln>
+                      <a:noFill/>
+                    </a:ln>
+                  </pic:spPr>
+                </pic:pic>
+              </a:graphicData>
+            </a:graphic>
+            <wp14:sizeRelH relativeFrom="margin">
+              <wp14:pctWidth>0</wp14:pctWidth>
+            </wp14:sizeRelH>
+            <wp14:sizeRelV relativeFrom="margin">
+              <wp14:pctHeight>0</wp14:pctHeight>
+            </wp14:sizeRelV>
+          </wp:anchor>
+        </w:drawing>
+      </w:r>
+      <w:r>
+        <w:rPr>
+          <w:noProof/>
+          <w:sz w:val="18"/>
+          <w:szCs w:val="18"/>
+          <w:rtl/>
+          <w:lang w:bidi="fa-IR"/>
+        </w:rPr>
+        <w:drawing>
+          <wp:anchor distT="0" distB="0" distL="114300" distR="114300" simplePos="0" relativeHeight="251659264" behindDoc="0" locked="0" layoutInCell="1" allowOverlap="1" wp14:anchorId="7DA20F3C" wp14:editId="1E709628">
+            <wp:simplePos x="0" y="0"/>
+            <wp:positionH relativeFrom="margin">
+              <wp:align>right</wp:align>
+            </wp:positionH>
+            <wp:positionV relativeFrom="paragraph">
+              <wp:posOffset>9525</wp:posOffset>
+            </wp:positionV>
+            <wp:extent cx="756920" cy="756920"/>
+            <wp:effectExtent l="0" t="0" r="0" b="5080"/>
+            <wp:wrapSquare wrapText="bothSides"/>
+            <wp:docPr id="2" name="Picture 16" descr="C:\Users\slice\AppData\Local\Microsoft\Windows\INetCache\Content.Word\ceit.png"/>
+            <wp:cNvGraphicFramePr>
+              <a:graphicFrameLocks xmlns:a="http://schemas.openxmlformats.org/drawingml/2006/main" noChangeAspect="1"/>
+            </wp:cNvGraphicFramePr>
+            <a:graphic xmlns:a="http://schemas.openxmlformats.org/drawingml/2006/main">
+              <a:graphicData uri="http://schemas.openxmlformats.org/drawingml/2006/picture">
+                <pic:pic xmlns:pic="http://schemas.openxmlformats.org/drawingml/2006/picture">
+                  <pic:nvPicPr>
+                    <pic:cNvPr id="0" name="Picture 16" descr="C:\Users\slice\AppData\Local\Microsoft\Windows\INetCache\Content.Word\ceit.png"/>
+                    <pic:cNvPicPr>
+                      <a:picLocks noChangeAspect="1" noChangeArrowheads="1"/>
+                    </pic:cNvPicPr>
+                  </pic:nvPicPr>
+                  <pic:blipFill>
+                    <a:blip r:embed="rId9" cstate="print">
+                      <a:extLst>
+                        <a:ext uri="{28A0092B-C50C-407E-A947-70E740481C1C}">
+                          <a14:useLocalDpi xmlns:a14="http://schemas.microsoft.com/office/drawing/2010/main" val="0"/>
+                        </a:ext>
+                      </a:extLst>
+                    </a:blip>
+                    <a:srcRect/>
+                    <a:stretch>
+                      <a:fillRect/>
+                    </a:stretch>
+                  </pic:blipFill>
+                  <pic:spPr bwMode="auto">
+                    <a:xfrm>
+                      <a:off x="0" y="0"/>
+                      <a:ext cx="756920" cy="756920"/>
+                    </a:xfrm>
+                    <a:prstGeom prst="rect">
+                      <a:avLst/>
+                    </a:prstGeom>
+                    <a:noFill/>
+                    <a:ln>
+                      <a:noFill/>
+                    </a:ln>
+                  </pic:spPr>
+                </pic:pic>
+              </a:graphicData>
+            </a:graphic>
+            <wp14:sizeRelH relativeFrom="margin">
+              <wp14:pctWidth>0</wp14:pctWidth>
+            </wp14:sizeRelH>
+            <wp14:sizeRelV relativeFrom="margin">
+              <wp14:pctHeight>0</wp14:pctHeight>
+            </wp14:sizeRelV>
+          </wp:anchor>
+        </w:drawing>
+      </w:r>
+      <w:r>
+        <w:rPr>
           <w:rFonts w:ascii="Vazir" w:hAnsi="Vazir"/>
           <w:color w:val="auto"/>
           <w:sz w:val="18"/>
@@ -57,8 +199,19 @@
           <w:rtl/>
           <w:lang w:bidi="fa-IR"/>
         </w:rPr>
-        <w:t>مبانی کامپیوتر و برنامه‌نویسی</w:t>
-      </w:r>
+        <w:t xml:space="preserve">مبانی کامپیوتر و </w:t>
+      </w:r>
+      <w:proofErr w:type="spellStart"/>
+      <w:r>
+        <w:rPr>
+          <w:rFonts w:ascii="Sahel" w:hAnsi="Sahel" w:cs="Sahel"/>
+          <w:color w:val="auto"/>
+          <w:rtl/>
+          <w:lang w:bidi="fa-IR"/>
+        </w:rPr>
+        <w:t>برنامه‌نویسی</w:t>
+      </w:r>
+      <w:proofErr w:type="spellEnd"/>
     </w:p>
     <w:p>
       <w:pPr>
@@ -74,6 +227,8 @@
           <w:lang w:bidi="fa-IR"/>
         </w:rPr>
       </w:pPr>
+      <w:bookmarkStart w:id="0" w:name="_GoBack"/>
+      <w:bookmarkEnd w:id="0"/>
       <w:r>
         <w:rPr>
           <w:rFonts w:hint="cs"/>
@@ -121,12 +276,21 @@
           <w:lang w:bidi="fa-IR"/>
         </w:rPr>
       </w:pPr>
-      <w:r>
-        <w:rPr>
-          <w:rtl/>
-          <w:lang w:bidi="fa-IR"/>
-        </w:rPr>
-        <w:t>فرم‌ها و قوان</w:t>
+      <w:proofErr w:type="spellStart"/>
+      <w:r>
+        <w:rPr>
+          <w:rtl/>
+          <w:lang w:bidi="fa-IR"/>
+        </w:rPr>
+        <w:t>فرم‌ها</w:t>
+      </w:r>
+      <w:proofErr w:type="spellEnd"/>
+      <w:r>
+        <w:rPr>
+          <w:rtl/>
+          <w:lang w:bidi="fa-IR"/>
+        </w:rPr>
+        <w:t xml:space="preserve"> و قوان</w:t>
       </w:r>
       <w:r>
         <w:rPr>
@@ -207,6 +371,7 @@
           <w:lang w:bidi="fa-IR"/>
         </w:rPr>
       </w:pPr>
+      <w:proofErr w:type="spellStart"/>
       <w:r>
         <w:rPr>
           <w:rtl/>
@@ -222,6 +387,7 @@
         </w:rPr>
         <w:t>ی</w:t>
       </w:r>
+      <w:proofErr w:type="spellEnd"/>
       <w:r>
         <w:rPr>
           <w:rtl/>
@@ -235,7 +401,115 @@
           <w:rtl/>
           <w:lang w:bidi="fa-IR"/>
         </w:rPr>
-        <w:t xml:space="preserve"> و بیان این مطلب که پسورد این اکانت‌ها با یکدیگر فرق می‌کند شامل اکانت‌های پرتال، درون دانشکده و پرتال تغذیه</w:t>
+        <w:t xml:space="preserve"> و بیان این مطلب که </w:t>
+      </w:r>
+      <w:proofErr w:type="spellStart"/>
+      <w:r>
+        <w:rPr>
+          <w:rFonts w:hint="cs"/>
+          <w:rtl/>
+          <w:lang w:bidi="fa-IR"/>
+        </w:rPr>
+        <w:t>پسورد</w:t>
+      </w:r>
+      <w:proofErr w:type="spellEnd"/>
+      <w:r>
+        <w:rPr>
+          <w:rFonts w:hint="cs"/>
+          <w:rtl/>
+          <w:lang w:bidi="fa-IR"/>
+        </w:rPr>
+        <w:t xml:space="preserve"> این </w:t>
+      </w:r>
+      <w:proofErr w:type="spellStart"/>
+      <w:r>
+        <w:rPr>
+          <w:rFonts w:hint="cs"/>
+          <w:rtl/>
+          <w:lang w:bidi="fa-IR"/>
+        </w:rPr>
+        <w:t>اکانت‌ها</w:t>
+      </w:r>
+      <w:proofErr w:type="spellEnd"/>
+      <w:r>
+        <w:rPr>
+          <w:rFonts w:hint="cs"/>
+          <w:rtl/>
+          <w:lang w:bidi="fa-IR"/>
+        </w:rPr>
+        <w:t xml:space="preserve"> با یکدیگر فرق </w:t>
+      </w:r>
+      <w:proofErr w:type="spellStart"/>
+      <w:r>
+        <w:rPr>
+          <w:rFonts w:hint="cs"/>
+          <w:rtl/>
+          <w:lang w:bidi="fa-IR"/>
+        </w:rPr>
+        <w:t>می‌کند</w:t>
+      </w:r>
+      <w:proofErr w:type="spellEnd"/>
+      <w:r>
+        <w:rPr>
+          <w:rFonts w:hint="cs"/>
+          <w:rtl/>
+          <w:lang w:bidi="fa-IR"/>
+        </w:rPr>
+        <w:t xml:space="preserve"> شامل </w:t>
+      </w:r>
+      <w:proofErr w:type="spellStart"/>
+      <w:r>
+        <w:rPr>
+          <w:rFonts w:hint="cs"/>
+          <w:rtl/>
+          <w:lang w:bidi="fa-IR"/>
+        </w:rPr>
+        <w:t>اکانت‌های</w:t>
+      </w:r>
+      <w:proofErr w:type="spellEnd"/>
+      <w:r>
+        <w:rPr>
+          <w:rFonts w:hint="cs"/>
+          <w:rtl/>
+          <w:lang w:bidi="fa-IR"/>
+        </w:rPr>
+        <w:t xml:space="preserve"> </w:t>
+      </w:r>
+      <w:proofErr w:type="spellStart"/>
+      <w:r>
+        <w:rPr>
+          <w:rFonts w:hint="cs"/>
+          <w:rtl/>
+          <w:lang w:bidi="fa-IR"/>
+        </w:rPr>
+        <w:t>پرتال</w:t>
+      </w:r>
+      <w:proofErr w:type="spellEnd"/>
+      <w:r>
+        <w:rPr>
+          <w:rFonts w:hint="cs"/>
+          <w:rtl/>
+          <w:lang w:bidi="fa-IR"/>
+        </w:rPr>
+        <w:t xml:space="preserve">، درون دانشکده و </w:t>
+      </w:r>
+      <w:proofErr w:type="spellStart"/>
+      <w:r>
+        <w:rPr>
+          <w:rFonts w:hint="cs"/>
+          <w:rtl/>
+          <w:lang w:bidi="fa-IR"/>
+        </w:rPr>
+        <w:t>پرتال</w:t>
+      </w:r>
+      <w:proofErr w:type="spellEnd"/>
+      <w:r>
+        <w:rPr>
+          <w:rFonts w:hint="cs"/>
+          <w:rtl/>
+          <w:lang w:bidi="fa-IR"/>
+        </w:rPr>
+        <w:t xml:space="preserve"> تغذیه</w:t>
       </w:r>
     </w:p>
     <w:p>
@@ -279,7 +553,25 @@
           <w:rtl/>
           <w:lang w:bidi="fa-IR"/>
         </w:rPr>
-        <w:t xml:space="preserve"> علمی و ارجاع دانشجویان علاقه‌مند به</w:t>
+        <w:t xml:space="preserve"> علمی و ارجاع دانشجویان </w:t>
+      </w:r>
+      <w:proofErr w:type="spellStart"/>
+      <w:r>
+        <w:rPr>
+          <w:rFonts w:hint="cs"/>
+          <w:rtl/>
+          <w:lang w:bidi="fa-IR"/>
+        </w:rPr>
+        <w:t>علاقه‌مند</w:t>
+      </w:r>
+      <w:proofErr w:type="spellEnd"/>
+      <w:r>
+        <w:rPr>
+          <w:rFonts w:hint="cs"/>
+          <w:rtl/>
+          <w:lang w:bidi="fa-IR"/>
+        </w:rPr>
+        <w:t xml:space="preserve"> به</w:t>
       </w:r>
       <w:r>
         <w:rPr>
@@ -309,8 +601,18 @@
           <w:rtl/>
           <w:lang w:bidi="fa-IR"/>
         </w:rPr>
-        <w:t xml:space="preserve"> و رباتیک</w:t>
-      </w:r>
+        <w:t xml:space="preserve"> و </w:t>
+      </w:r>
+      <w:proofErr w:type="spellStart"/>
+      <w:r>
+        <w:rPr>
+          <w:rFonts w:hint="cs"/>
+          <w:rtl/>
+          <w:lang w:bidi="fa-IR"/>
+        </w:rPr>
+        <w:t>رباتیک</w:t>
+      </w:r>
+      <w:proofErr w:type="spellEnd"/>
     </w:p>
     <w:p>
       <w:pPr>
@@ -568,14 +870,25 @@
           <w:lang w:bidi="fa-IR"/>
         </w:rPr>
       </w:pPr>
-      <w:r>
-        <w:rPr>
-          <w:rFonts w:hint="cs"/>
-          <w:rtl/>
-          <w:lang w:bidi="fa-IR"/>
-        </w:rPr>
-        <w:t xml:space="preserve">روش‌های </w:t>
-      </w:r>
+      <w:proofErr w:type="spellStart"/>
+      <w:r>
+        <w:rPr>
+          <w:rFonts w:hint="cs"/>
+          <w:rtl/>
+          <w:lang w:bidi="fa-IR"/>
+        </w:rPr>
+        <w:t>روش‌های</w:t>
+      </w:r>
+      <w:proofErr w:type="spellEnd"/>
+      <w:r>
+        <w:rPr>
+          <w:rFonts w:hint="cs"/>
+          <w:rtl/>
+          <w:lang w:bidi="fa-IR"/>
+        </w:rPr>
+        <w:t xml:space="preserve"> </w:t>
+      </w:r>
+      <w:proofErr w:type="spellStart"/>
       <w:r>
         <w:rPr>
           <w:rFonts w:hint="eastAsia"/>
@@ -592,12 +905,21 @@
         </w:rPr>
         <w:t>ی</w:t>
       </w:r>
-      <w:r>
-        <w:rPr>
-          <w:rtl/>
-          <w:lang w:bidi="fa-IR"/>
-        </w:rPr>
-        <w:t xml:space="preserve"> فا</w:t>
+      <w:proofErr w:type="spellEnd"/>
+      <w:r>
+        <w:rPr>
+          <w:rtl/>
+          <w:lang w:bidi="fa-IR"/>
+        </w:rPr>
+        <w:t xml:space="preserve"> </w:t>
+      </w:r>
+      <w:proofErr w:type="spellStart"/>
+      <w:r>
+        <w:rPr>
+          <w:rtl/>
+          <w:lang w:bidi="fa-IR"/>
+        </w:rPr>
+        <w:t>فا</w:t>
       </w:r>
       <w:r>
         <w:rPr>
@@ -613,14 +935,31 @@
           <w:rtl/>
           <w:lang w:bidi="fa-IR"/>
         </w:rPr>
-        <w:t>ل‌ها،</w:t>
-      </w:r>
-      <w:r>
-        <w:rPr>
-          <w:rtl/>
-          <w:lang w:bidi="fa-IR"/>
-        </w:rPr>
-        <w:t xml:space="preserve"> لزوم ارسال تمر</w:t>
+        <w:t>ل‌ها</w:t>
+      </w:r>
+      <w:proofErr w:type="spellEnd"/>
+      <w:r>
+        <w:rPr>
+          <w:rFonts w:hint="eastAsia"/>
+          <w:rtl/>
+          <w:lang w:bidi="fa-IR"/>
+        </w:rPr>
+        <w:t>،</w:t>
+      </w:r>
+      <w:r>
+        <w:rPr>
+          <w:rtl/>
+          <w:lang w:bidi="fa-IR"/>
+        </w:rPr>
+        <w:t xml:space="preserve"> لزوم ارسال </w:t>
+      </w:r>
+      <w:proofErr w:type="spellStart"/>
+      <w:r>
+        <w:rPr>
+          <w:rtl/>
+          <w:lang w:bidi="fa-IR"/>
+        </w:rPr>
+        <w:t>تمر</w:t>
       </w:r>
       <w:r>
         <w:rPr>
@@ -638,6 +977,7 @@
         </w:rPr>
         <w:t>ن‌ها</w:t>
       </w:r>
+      <w:proofErr w:type="spellEnd"/>
       <w:r>
         <w:rPr>
           <w:rtl/>
@@ -683,7 +1023,25 @@
           <w:rtl/>
           <w:lang w:bidi="fa-IR"/>
         </w:rPr>
-        <w:t xml:space="preserve">صحبت در رابطه با کلیدواژه‌های زیر در حد چند </w:t>
+        <w:t xml:space="preserve">صحبت در رابطه با </w:t>
+      </w:r>
+      <w:proofErr w:type="spellStart"/>
+      <w:r>
+        <w:rPr>
+          <w:rFonts w:hint="cs"/>
+          <w:rtl/>
+          <w:lang w:bidi="fa-IR"/>
+        </w:rPr>
+        <w:t>کلیدواژه‌های</w:t>
+      </w:r>
+      <w:proofErr w:type="spellEnd"/>
+      <w:r>
+        <w:rPr>
+          <w:rFonts w:hint="cs"/>
+          <w:rtl/>
+          <w:lang w:bidi="fa-IR"/>
+        </w:rPr>
+        <w:t xml:space="preserve"> زیر در حد چند </w:t>
       </w:r>
       <w:r>
         <w:rPr>
@@ -809,18 +1167,21 @@
         </w:rPr>
         <w:t xml:space="preserve"> </w:t>
       </w:r>
+      <w:proofErr w:type="spellStart"/>
       <w:r>
         <w:rPr>
           <w:lang w:bidi="fa-IR"/>
         </w:rPr>
         <w:t>Jetbrains</w:t>
       </w:r>
+      <w:proofErr w:type="spellEnd"/>
       <w:r>
         <w:rPr>
           <w:lang w:bidi="fa-IR"/>
         </w:rPr>
         <w:t xml:space="preserve">, </w:t>
       </w:r>
+      <w:proofErr w:type="spellStart"/>
       <w:r>
         <w:rPr>
           <w:lang w:bidi="fa-IR"/>
@@ -833,6 +1194,7 @@
         </w:rPr>
         <w:t>s</w:t>
       </w:r>
+      <w:proofErr w:type="spellEnd"/>
       <w:r>
         <w:rPr>
           <w:lang w:bidi="fa-IR"/>
@@ -967,7 +1329,61 @@
           <w:rtl/>
           <w:lang w:bidi="fa-IR"/>
         </w:rPr>
-        <w:t>برای جلوگیری از هرگونه برداشت اشتباه، در مورد هر یک از این کلیدواژه‌ها ذکر شود که در آینده بیشتر با آن‌ها آشنا می‌شوید.</w:t>
+        <w:t xml:space="preserve">برای جلوگیری از هرگونه برداشت اشتباه، در مورد هر یک از این </w:t>
+      </w:r>
+      <w:proofErr w:type="spellStart"/>
+      <w:r>
+        <w:rPr>
+          <w:rFonts w:hint="cs"/>
+          <w:rtl/>
+          <w:lang w:bidi="fa-IR"/>
+        </w:rPr>
+        <w:t>کلیدواژه‌ها</w:t>
+      </w:r>
+      <w:proofErr w:type="spellEnd"/>
+      <w:r>
+        <w:rPr>
+          <w:rFonts w:hint="cs"/>
+          <w:rtl/>
+          <w:lang w:bidi="fa-IR"/>
+        </w:rPr>
+        <w:t xml:space="preserve"> ذکر شود که در آینده بیشتر با </w:t>
+      </w:r>
+      <w:proofErr w:type="spellStart"/>
+      <w:r>
+        <w:rPr>
+          <w:rFonts w:hint="cs"/>
+          <w:rtl/>
+          <w:lang w:bidi="fa-IR"/>
+        </w:rPr>
+        <w:t>آن‌ها</w:t>
+      </w:r>
+      <w:proofErr w:type="spellEnd"/>
+      <w:r>
+        <w:rPr>
+          <w:rFonts w:hint="cs"/>
+          <w:rtl/>
+          <w:lang w:bidi="fa-IR"/>
+        </w:rPr>
+        <w:t xml:space="preserve"> آشنا </w:t>
+      </w:r>
+      <w:proofErr w:type="spellStart"/>
+      <w:r>
+        <w:rPr>
+          <w:rFonts w:hint="cs"/>
+          <w:rtl/>
+          <w:lang w:bidi="fa-IR"/>
+        </w:rPr>
+        <w:t>می‌شوید</w:t>
+      </w:r>
+      <w:proofErr w:type="spellEnd"/>
+      <w:r>
+        <w:rPr>
+          <w:rFonts w:hint="cs"/>
+          <w:rtl/>
+          <w:lang w:bidi="fa-IR"/>
+        </w:rPr>
+        <w:t>.</w:t>
       </w:r>
     </w:p>
     <w:p>
@@ -983,21 +1399,54 @@
         <w:bidi/>
         <w:jc w:val="center"/>
         <w:rPr>
-          <w:rFonts w:hint="cs"/>
-          <w:rtl/>
-          <w:lang w:bidi="fa-IR"/>
-        </w:rPr>
-      </w:pPr>
-      <w:r>
-        <w:rPr>
-          <w:rFonts w:hint="cs"/>
-          <w:rtl/>
-          <w:lang w:bidi="fa-IR"/>
-        </w:rPr>
-        <w:t>آشنایی با مجازی‌سازی، وب و سیستم عامل</w:t>
-      </w:r>
-      <w:bookmarkStart w:id="0" w:name="_GoBack"/>
-      <w:bookmarkEnd w:id="0"/>
+          <w:rtl/>
+          <w:lang w:bidi="fa-IR"/>
+        </w:rPr>
+      </w:pPr>
+      <w:r>
+        <w:rPr>
+          <w:rFonts w:hint="cs"/>
+          <w:rtl/>
+          <w:lang w:bidi="fa-IR"/>
+        </w:rPr>
+        <w:t xml:space="preserve">آشنایی با </w:t>
+      </w:r>
+      <w:proofErr w:type="spellStart"/>
+      <w:r>
+        <w:rPr>
+          <w:rFonts w:hint="cs"/>
+          <w:rtl/>
+          <w:lang w:bidi="fa-IR"/>
+        </w:rPr>
+        <w:t>مجازی‌سازی</w:t>
+      </w:r>
+      <w:proofErr w:type="spellEnd"/>
+      <w:r>
+        <w:rPr>
+          <w:rFonts w:hint="cs"/>
+          <w:rtl/>
+          <w:lang w:bidi="fa-IR"/>
+        </w:rPr>
+        <w:t xml:space="preserve">، </w:t>
+      </w:r>
+      <w:proofErr w:type="spellStart"/>
+      <w:r>
+        <w:rPr>
+          <w:rFonts w:hint="cs"/>
+          <w:rtl/>
+          <w:lang w:bidi="fa-IR"/>
+        </w:rPr>
+        <w:t>وب</w:t>
+      </w:r>
+      <w:proofErr w:type="spellEnd"/>
+      <w:r>
+        <w:rPr>
+          <w:rFonts w:hint="cs"/>
+          <w:rtl/>
+          <w:lang w:bidi="fa-IR"/>
+        </w:rPr>
+        <w:t xml:space="preserve"> و سیستم عامل</w:t>
+      </w:r>
     </w:p>
     <w:p>
       <w:pPr>
@@ -1039,7 +1488,25 @@
           <w:rtl/>
           <w:lang w:bidi="fa-IR"/>
         </w:rPr>
-        <w:t xml:space="preserve"> و توضیح در رابطه با کارکد </w:t>
+        <w:t xml:space="preserve"> و توضیح در رابطه با </w:t>
+      </w:r>
+      <w:proofErr w:type="spellStart"/>
+      <w:r>
+        <w:rPr>
+          <w:rFonts w:hint="cs"/>
+          <w:rtl/>
+          <w:lang w:bidi="fa-IR"/>
+        </w:rPr>
+        <w:t>کارکد</w:t>
+      </w:r>
+      <w:proofErr w:type="spellEnd"/>
+      <w:r>
+        <w:rPr>
+          <w:rFonts w:hint="cs"/>
+          <w:rtl/>
+          <w:lang w:bidi="fa-IR"/>
+        </w:rPr>
+        <w:t xml:space="preserve"> </w:t>
       </w:r>
       <w:r>
         <w:rPr>
@@ -1066,8 +1533,18 @@
           <w:rtl/>
           <w:lang w:bidi="fa-IR"/>
         </w:rPr>
-        <w:t>آشنایی با مفهوم مجازی‌سازی</w:t>
-      </w:r>
+        <w:t xml:space="preserve">آشنایی با مفهوم </w:t>
+      </w:r>
+      <w:proofErr w:type="spellStart"/>
+      <w:r>
+        <w:rPr>
+          <w:rFonts w:hint="cs"/>
+          <w:rtl/>
+          <w:lang w:bidi="fa-IR"/>
+        </w:rPr>
+        <w:t>مجازی‌سازی</w:t>
+      </w:r>
+      <w:proofErr w:type="spellEnd"/>
     </w:p>
     <w:p>
       <w:pPr>
@@ -1135,8 +1612,18 @@
           <w:rtl/>
           <w:lang w:bidi="fa-IR"/>
         </w:rPr>
-        <w:t>معرفی محیط سیستم عامل اوبونتو</w:t>
-      </w:r>
+        <w:t xml:space="preserve">معرفی محیط سیستم عامل </w:t>
+      </w:r>
+      <w:proofErr w:type="spellStart"/>
+      <w:r>
+        <w:rPr>
+          <w:rFonts w:hint="cs"/>
+          <w:rtl/>
+          <w:lang w:bidi="fa-IR"/>
+        </w:rPr>
+        <w:t>اوبونتو</w:t>
+      </w:r>
+      <w:proofErr w:type="spellEnd"/>
     </w:p>
     <w:p>
       <w:pPr>
@@ -1156,7 +1643,25 @@
           <w:rtl/>
           <w:lang w:bidi="fa-IR"/>
         </w:rPr>
-        <w:t>صرفا به معرفی محیط با تکیه بر شباهت‌ها بسنده کنید.</w:t>
+        <w:t xml:space="preserve">صرفا به معرفی محیط با تکیه بر </w:t>
+      </w:r>
+      <w:proofErr w:type="spellStart"/>
+      <w:r>
+        <w:rPr>
+          <w:rFonts w:hint="cs"/>
+          <w:rtl/>
+          <w:lang w:bidi="fa-IR"/>
+        </w:rPr>
+        <w:t>شباهت‌ها</w:t>
+      </w:r>
+      <w:proofErr w:type="spellEnd"/>
+      <w:r>
+        <w:rPr>
+          <w:rFonts w:hint="cs"/>
+          <w:rtl/>
+          <w:lang w:bidi="fa-IR"/>
+        </w:rPr>
+        <w:t xml:space="preserve"> بسنده کنید.</w:t>
       </w:r>
     </w:p>
     <w:p>
@@ -1171,13 +1676,77 @@
           <w:lang w:bidi="fa-IR"/>
         </w:rPr>
       </w:pPr>
-      <w:r>
-        <w:rPr>
-          <w:rFonts w:hint="cs"/>
-          <w:rtl/>
-          <w:lang w:bidi="fa-IR"/>
-        </w:rPr>
-        <w:t>می‌توانید برای آموزش مجازی‌سازی نحوه‌ی نصب سیستم عامل اوبونتو را نیز آموزش دهید.</w:t>
+      <w:proofErr w:type="spellStart"/>
+      <w:r>
+        <w:rPr>
+          <w:rFonts w:hint="cs"/>
+          <w:rtl/>
+          <w:lang w:bidi="fa-IR"/>
+        </w:rPr>
+        <w:t>می‌توانید</w:t>
+      </w:r>
+      <w:proofErr w:type="spellEnd"/>
+      <w:r>
+        <w:rPr>
+          <w:rFonts w:hint="cs"/>
+          <w:rtl/>
+          <w:lang w:bidi="fa-IR"/>
+        </w:rPr>
+        <w:t xml:space="preserve"> برای آموزش </w:t>
+      </w:r>
+      <w:proofErr w:type="spellStart"/>
+      <w:r>
+        <w:rPr>
+          <w:rFonts w:hint="cs"/>
+          <w:rtl/>
+          <w:lang w:bidi="fa-IR"/>
+        </w:rPr>
+        <w:t>مجازی‌سازی</w:t>
+      </w:r>
+      <w:proofErr w:type="spellEnd"/>
+      <w:r>
+        <w:rPr>
+          <w:rFonts w:hint="cs"/>
+          <w:rtl/>
+          <w:lang w:bidi="fa-IR"/>
+        </w:rPr>
+        <w:t xml:space="preserve"> </w:t>
+      </w:r>
+      <w:proofErr w:type="spellStart"/>
+      <w:r>
+        <w:rPr>
+          <w:rFonts w:hint="cs"/>
+          <w:rtl/>
+          <w:lang w:bidi="fa-IR"/>
+        </w:rPr>
+        <w:t>نحوه‌ی</w:t>
+      </w:r>
+      <w:proofErr w:type="spellEnd"/>
+      <w:r>
+        <w:rPr>
+          <w:rFonts w:hint="cs"/>
+          <w:rtl/>
+          <w:lang w:bidi="fa-IR"/>
+        </w:rPr>
+        <w:t xml:space="preserve"> نصب سیستم عامل </w:t>
+      </w:r>
+      <w:proofErr w:type="spellStart"/>
+      <w:r>
+        <w:rPr>
+          <w:rFonts w:hint="cs"/>
+          <w:rtl/>
+          <w:lang w:bidi="fa-IR"/>
+        </w:rPr>
+        <w:t>اوبونتو</w:t>
+      </w:r>
+      <w:proofErr w:type="spellEnd"/>
+      <w:r>
+        <w:rPr>
+          <w:rFonts w:hint="cs"/>
+          <w:rtl/>
+          <w:lang w:bidi="fa-IR"/>
+        </w:rPr>
+        <w:t xml:space="preserve"> را نیز آموزش دهید.</w:t>
       </w:r>
     </w:p>
     <w:p>
@@ -1199,7 +1768,115 @@
           <w:lang w:bidi="fa-IR"/>
         </w:rPr>
         <w:lastRenderedPageBreak/>
-        <w:t>معرفی سایت‌های تمرین تایپ (این مورد را می‌توانند تا هفته‌ی آینده که در رابطه با نرم‌افزارهای آفیس صحبت می‌کنیم تمرین نمایند.)</w:t>
+        <w:t xml:space="preserve">معرفی </w:t>
+      </w:r>
+      <w:proofErr w:type="spellStart"/>
+      <w:r>
+        <w:rPr>
+          <w:rFonts w:hint="cs"/>
+          <w:rtl/>
+          <w:lang w:bidi="fa-IR"/>
+        </w:rPr>
+        <w:t>سایت‌های</w:t>
+      </w:r>
+      <w:proofErr w:type="spellEnd"/>
+      <w:r>
+        <w:rPr>
+          <w:rFonts w:hint="cs"/>
+          <w:rtl/>
+          <w:lang w:bidi="fa-IR"/>
+        </w:rPr>
+        <w:t xml:space="preserve"> تمرین تایپ (این مورد را </w:t>
+      </w:r>
+      <w:proofErr w:type="spellStart"/>
+      <w:r>
+        <w:rPr>
+          <w:rFonts w:hint="cs"/>
+          <w:rtl/>
+          <w:lang w:bidi="fa-IR"/>
+        </w:rPr>
+        <w:t>می‌توانند</w:t>
+      </w:r>
+      <w:proofErr w:type="spellEnd"/>
+      <w:r>
+        <w:rPr>
+          <w:rFonts w:hint="cs"/>
+          <w:rtl/>
+          <w:lang w:bidi="fa-IR"/>
+        </w:rPr>
+        <w:t xml:space="preserve"> تا </w:t>
+      </w:r>
+      <w:proofErr w:type="spellStart"/>
+      <w:r>
+        <w:rPr>
+          <w:rFonts w:hint="cs"/>
+          <w:rtl/>
+          <w:lang w:bidi="fa-IR"/>
+        </w:rPr>
+        <w:t>هفته‌ی</w:t>
+      </w:r>
+      <w:proofErr w:type="spellEnd"/>
+      <w:r>
+        <w:rPr>
+          <w:rFonts w:hint="cs"/>
+          <w:rtl/>
+          <w:lang w:bidi="fa-IR"/>
+        </w:rPr>
+        <w:t xml:space="preserve"> آینده که در رابطه با </w:t>
+      </w:r>
+      <w:proofErr w:type="spellStart"/>
+      <w:r>
+        <w:rPr>
+          <w:rFonts w:hint="cs"/>
+          <w:rtl/>
+          <w:lang w:bidi="fa-IR"/>
+        </w:rPr>
+        <w:t>نرم‌افزارهای</w:t>
+      </w:r>
+      <w:proofErr w:type="spellEnd"/>
+      <w:r>
+        <w:rPr>
+          <w:rFonts w:hint="cs"/>
+          <w:rtl/>
+          <w:lang w:bidi="fa-IR"/>
+        </w:rPr>
+        <w:t xml:space="preserve"> </w:t>
+      </w:r>
+      <w:proofErr w:type="spellStart"/>
+      <w:r>
+        <w:rPr>
+          <w:rFonts w:hint="cs"/>
+          <w:rtl/>
+          <w:lang w:bidi="fa-IR"/>
+        </w:rPr>
+        <w:t>آفیس</w:t>
+      </w:r>
+      <w:proofErr w:type="spellEnd"/>
+      <w:r>
+        <w:rPr>
+          <w:rFonts w:hint="cs"/>
+          <w:rtl/>
+          <w:lang w:bidi="fa-IR"/>
+        </w:rPr>
+        <w:t xml:space="preserve"> صحبت </w:t>
+      </w:r>
+      <w:proofErr w:type="spellStart"/>
+      <w:r>
+        <w:rPr>
+          <w:rFonts w:hint="cs"/>
+          <w:rtl/>
+          <w:lang w:bidi="fa-IR"/>
+        </w:rPr>
+        <w:t>می‌کنیم</w:t>
+      </w:r>
+      <w:proofErr w:type="spellEnd"/>
+      <w:r>
+        <w:rPr>
+          <w:rFonts w:hint="cs"/>
+          <w:rtl/>
+          <w:lang w:bidi="fa-IR"/>
+        </w:rPr>
+        <w:t xml:space="preserve"> تمرین نمایند.)</w:t>
       </w:r>
     </w:p>
     <w:p>
@@ -1245,9 +1922,9 @@
       </w:pPr>
     </w:p>
     <w:sectPr>
-      <w:headerReference w:type="default" r:id="rId8"/>
-      <w:footerReference w:type="default" r:id="rId9"/>
-      <w:footerReference w:type="first" r:id="rId10"/>
+      <w:headerReference w:type="default" r:id="rId10"/>
+      <w:footerReference w:type="default" r:id="rId11"/>
+      <w:footerReference w:type="first" r:id="rId12"/>
       <w:pgSz w:w="12240" w:h="15840"/>
       <w:pgMar w:top="1440" w:right="1440" w:bottom="1440" w:left="1440" w:header="720" w:footer="720" w:gutter="0"/>
       <w:pgBorders w:offsetFrom="page">
@@ -4645,7 +5322,7 @@
 </file>
 
 <file path=customXml/itemProps1.xml><?xml version="1.0" encoding="utf-8"?>
-<ds:datastoreItem xmlns:ds="http://schemas.openxmlformats.org/officeDocument/2006/customXml" ds:itemID="{02880AF7-A519-446A-A2A8-48751B14E727}">
+<ds:datastoreItem xmlns:ds="http://schemas.openxmlformats.org/officeDocument/2006/customXml" ds:itemID="{6ADA39FD-57B0-494B-A454-80D0EF679A8E}">
   <ds:schemaRefs>
     <ds:schemaRef ds:uri="http://schemas.openxmlformats.org/officeDocument/2006/bibliography"/>
   </ds:schemaRefs>

</xml_diff>